<commit_message>
Indonesia country reference form
Re-uploading the Indonesia country reference form file
</commit_message>
<xml_diff>
--- a/deployment_templates/templates/countryapplicationtemplates/docx/IDN/IDN.docx
+++ b/deployment_templates/templates/countryapplicationtemplates/docx/IDN/IDN.docx
@@ -638,33 +638,7 @@
                 <w:lang w:eastAsia="en-IN"/>
                 <w14:ligatures w14:val="none"/>
               </w:rPr>
-              <w:t>{{</w:t>
-            </w:r>
-            <w:proofErr w:type="spellStart"/>
-            <w:r>
-              <w:rPr>
-                <w:rFonts w:ascii="Aptos Narrow" w:eastAsia="Times New Roman" w:hAnsi="Aptos Narrow" w:cs="Times New Roman"/>
-                <w:color w:val="000000"/>
-                <w:kern w:val="0"/>
-                <w:sz w:val="22"/>
-                <w:szCs w:val="22"/>
-                <w:lang w:eastAsia="en-IN"/>
-                <w14:ligatures w14:val="none"/>
-              </w:rPr>
-              <w:t>passport.passport_details.first_name</w:t>
-            </w:r>
-            <w:proofErr w:type="spellEnd"/>
-            <w:r>
-              <w:rPr>
-                <w:rFonts w:ascii="Aptos Narrow" w:eastAsia="Times New Roman" w:hAnsi="Aptos Narrow" w:cs="Times New Roman"/>
-                <w:color w:val="000000"/>
-                <w:kern w:val="0"/>
-                <w:sz w:val="22"/>
-                <w:szCs w:val="22"/>
-                <w:lang w:eastAsia="en-IN"/>
-                <w14:ligatures w14:val="none"/>
-              </w:rPr>
-              <w:t>}</w:t>
+              <w:t>{{passport.passport_details.first_name}</w:t>
             </w:r>
             <w:r>
               <w:rPr>
@@ -688,33 +662,7 @@
                 <w:lang w:eastAsia="en-IN"/>
                 <w14:ligatures w14:val="none"/>
               </w:rPr>
-              <w:t>{{</w:t>
-            </w:r>
-            <w:proofErr w:type="spellStart"/>
-            <w:r>
-              <w:rPr>
-                <w:rFonts w:ascii="Aptos Narrow" w:eastAsia="Times New Roman" w:hAnsi="Aptos Narrow" w:cs="Times New Roman"/>
-                <w:color w:val="000000"/>
-                <w:kern w:val="0"/>
-                <w:sz w:val="22"/>
-                <w:szCs w:val="22"/>
-                <w:lang w:eastAsia="en-IN"/>
-                <w14:ligatures w14:val="none"/>
-              </w:rPr>
-              <w:t>passport.passport_details.surname</w:t>
-            </w:r>
-            <w:proofErr w:type="spellEnd"/>
-            <w:r>
-              <w:rPr>
-                <w:rFonts w:ascii="Aptos Narrow" w:eastAsia="Times New Roman" w:hAnsi="Aptos Narrow" w:cs="Times New Roman"/>
-                <w:color w:val="000000"/>
-                <w:kern w:val="0"/>
-                <w:sz w:val="22"/>
-                <w:szCs w:val="22"/>
-                <w:lang w:eastAsia="en-IN"/>
-                <w14:ligatures w14:val="none"/>
-              </w:rPr>
-              <w:t>}}</w:t>
+              <w:t>{{passport.passport_details.surname}}</w:t>
             </w:r>
           </w:p>
         </w:tc>
@@ -839,33 +787,7 @@
                 <w:lang w:eastAsia="en-IN"/>
                 <w14:ligatures w14:val="none"/>
               </w:rPr>
-              <w:t>{{</w:t>
-            </w:r>
-            <w:proofErr w:type="spellStart"/>
-            <w:r>
-              <w:rPr>
-                <w:rFonts w:ascii="Aptos Narrow" w:eastAsia="Times New Roman" w:hAnsi="Aptos Narrow" w:cs="Times New Roman"/>
-                <w:color w:val="000000"/>
-                <w:kern w:val="0"/>
-                <w:sz w:val="22"/>
-                <w:szCs w:val="22"/>
-                <w:lang w:eastAsia="en-IN"/>
-                <w14:ligatures w14:val="none"/>
-              </w:rPr>
-              <w:t>passport.passport_details.gender</w:t>
-            </w:r>
-            <w:proofErr w:type="spellEnd"/>
-            <w:r>
-              <w:rPr>
-                <w:rFonts w:ascii="Aptos Narrow" w:eastAsia="Times New Roman" w:hAnsi="Aptos Narrow" w:cs="Times New Roman"/>
-                <w:color w:val="000000"/>
-                <w:kern w:val="0"/>
-                <w:sz w:val="22"/>
-                <w:szCs w:val="22"/>
-                <w:lang w:eastAsia="en-IN"/>
-                <w14:ligatures w14:val="none"/>
-              </w:rPr>
-              <w:t>}}</w:t>
+              <w:t>{{passport.passport_details.gender}}</w:t>
             </w:r>
           </w:p>
         </w:tc>
@@ -990,33 +912,7 @@
                 <w:lang w:eastAsia="en-IN"/>
                 <w14:ligatures w14:val="none"/>
               </w:rPr>
-              <w:t>{{</w:t>
-            </w:r>
-            <w:proofErr w:type="spellStart"/>
-            <w:r>
-              <w:rPr>
-                <w:rFonts w:ascii="Aptos Narrow" w:eastAsia="Times New Roman" w:hAnsi="Aptos Narrow" w:cs="Times New Roman"/>
-                <w:color w:val="000000"/>
-                <w:kern w:val="0"/>
-                <w:sz w:val="22"/>
-                <w:szCs w:val="22"/>
-                <w:lang w:eastAsia="en-IN"/>
-                <w14:ligatures w14:val="none"/>
-              </w:rPr>
-              <w:t>passport.passport_details.place_of_birth</w:t>
-            </w:r>
-            <w:proofErr w:type="spellEnd"/>
-            <w:r>
-              <w:rPr>
-                <w:rFonts w:ascii="Aptos Narrow" w:eastAsia="Times New Roman" w:hAnsi="Aptos Narrow" w:cs="Times New Roman"/>
-                <w:color w:val="000000"/>
-                <w:kern w:val="0"/>
-                <w:sz w:val="22"/>
-                <w:szCs w:val="22"/>
-                <w:lang w:eastAsia="en-IN"/>
-                <w14:ligatures w14:val="none"/>
-              </w:rPr>
-              <w:t>}}</w:t>
+              <w:t>{{passport.passport_details.place_of_birth}}</w:t>
             </w:r>
           </w:p>
         </w:tc>
@@ -1141,33 +1037,7 @@
                 <w:lang w:eastAsia="en-IN"/>
                 <w14:ligatures w14:val="none"/>
               </w:rPr>
-              <w:t>{{</w:t>
-            </w:r>
-            <w:proofErr w:type="spellStart"/>
-            <w:r>
-              <w:rPr>
-                <w:rFonts w:ascii="Aptos Narrow" w:eastAsia="Times New Roman" w:hAnsi="Aptos Narrow" w:cs="Times New Roman"/>
-                <w:color w:val="000000"/>
-                <w:kern w:val="0"/>
-                <w:sz w:val="22"/>
-                <w:szCs w:val="22"/>
-                <w:lang w:eastAsia="en-IN"/>
-                <w14:ligatures w14:val="none"/>
-              </w:rPr>
-              <w:t>passport.passport_details.date_of_birth</w:t>
-            </w:r>
-            <w:proofErr w:type="spellEnd"/>
-            <w:r>
-              <w:rPr>
-                <w:rFonts w:ascii="Aptos Narrow" w:eastAsia="Times New Roman" w:hAnsi="Aptos Narrow" w:cs="Times New Roman"/>
-                <w:color w:val="000000"/>
-                <w:kern w:val="0"/>
-                <w:sz w:val="22"/>
-                <w:szCs w:val="22"/>
-                <w:lang w:eastAsia="en-IN"/>
-                <w14:ligatures w14:val="none"/>
-              </w:rPr>
-              <w:t>}}</w:t>
+              <w:t>{{passport.passport_details.date_of_birth}}</w:t>
             </w:r>
           </w:p>
         </w:tc>
@@ -1292,33 +1162,7 @@
                 <w:lang w:eastAsia="en-IN"/>
                 <w14:ligatures w14:val="none"/>
               </w:rPr>
-              <w:t>{{</w:t>
-            </w:r>
-            <w:proofErr w:type="spellStart"/>
-            <w:r>
-              <w:rPr>
-                <w:rFonts w:ascii="Aptos Narrow" w:eastAsia="Times New Roman" w:hAnsi="Aptos Narrow" w:cs="Times New Roman"/>
-                <w:color w:val="000000"/>
-                <w:kern w:val="0"/>
-                <w:sz w:val="22"/>
-                <w:szCs w:val="22"/>
-                <w:lang w:eastAsia="en-IN"/>
-                <w14:ligatures w14:val="none"/>
-              </w:rPr>
-              <w:t>visa_request_information.visa_request.phone_number</w:t>
-            </w:r>
-            <w:proofErr w:type="spellEnd"/>
-            <w:r>
-              <w:rPr>
-                <w:rFonts w:ascii="Aptos Narrow" w:eastAsia="Times New Roman" w:hAnsi="Aptos Narrow" w:cs="Times New Roman"/>
-                <w:color w:val="000000"/>
-                <w:kern w:val="0"/>
-                <w:sz w:val="22"/>
-                <w:szCs w:val="22"/>
-                <w:lang w:eastAsia="en-IN"/>
-                <w14:ligatures w14:val="none"/>
-              </w:rPr>
-              <w:t>}}</w:t>
+              <w:t>{{visa_request_information.visa_request.phone_number}}</w:t>
             </w:r>
           </w:p>
         </w:tc>
@@ -1533,33 +1377,7 @@
                 <w:lang w:eastAsia="en-IN"/>
                 <w14:ligatures w14:val="none"/>
               </w:rPr>
-              <w:t>{{</w:t>
-            </w:r>
-            <w:proofErr w:type="spellStart"/>
-            <w:r>
-              <w:rPr>
-                <w:rFonts w:ascii="Aptos Narrow" w:eastAsia="Times New Roman" w:hAnsi="Aptos Narrow" w:cs="Times New Roman"/>
-                <w:color w:val="000000"/>
-                <w:kern w:val="0"/>
-                <w:sz w:val="22"/>
-                <w:szCs w:val="22"/>
-                <w:lang w:eastAsia="en-IN"/>
-                <w14:ligatures w14:val="none"/>
-              </w:rPr>
-              <w:t>passport.passport_details.type_of_passport</w:t>
-            </w:r>
-            <w:proofErr w:type="spellEnd"/>
-            <w:r>
-              <w:rPr>
-                <w:rFonts w:ascii="Aptos Narrow" w:eastAsia="Times New Roman" w:hAnsi="Aptos Narrow" w:cs="Times New Roman"/>
-                <w:color w:val="000000"/>
-                <w:kern w:val="0"/>
-                <w:sz w:val="22"/>
-                <w:szCs w:val="22"/>
-                <w:lang w:eastAsia="en-IN"/>
-                <w14:ligatures w14:val="none"/>
-              </w:rPr>
-              <w:t>}}</w:t>
+              <w:t>{{passport.passport_details.type_of_passport}}</w:t>
             </w:r>
           </w:p>
         </w:tc>
@@ -1684,33 +1502,7 @@
                 <w:lang w:eastAsia="en-IN"/>
                 <w14:ligatures w14:val="none"/>
               </w:rPr>
-              <w:t>{{</w:t>
-            </w:r>
-            <w:proofErr w:type="spellStart"/>
-            <w:r>
-              <w:rPr>
-                <w:rFonts w:ascii="Aptos Narrow" w:eastAsia="Times New Roman" w:hAnsi="Aptos Narrow" w:cs="Times New Roman"/>
-                <w:color w:val="000000"/>
-                <w:kern w:val="0"/>
-                <w:sz w:val="22"/>
-                <w:szCs w:val="22"/>
-                <w:lang w:eastAsia="en-IN"/>
-                <w14:ligatures w14:val="none"/>
-              </w:rPr>
-              <w:t>passport.passport_details.passport_number</w:t>
-            </w:r>
-            <w:proofErr w:type="spellEnd"/>
-            <w:r>
-              <w:rPr>
-                <w:rFonts w:ascii="Aptos Narrow" w:eastAsia="Times New Roman" w:hAnsi="Aptos Narrow" w:cs="Times New Roman"/>
-                <w:color w:val="000000"/>
-                <w:kern w:val="0"/>
-                <w:sz w:val="22"/>
-                <w:szCs w:val="22"/>
-                <w:lang w:eastAsia="en-IN"/>
-                <w14:ligatures w14:val="none"/>
-              </w:rPr>
-              <w:t>}}</w:t>
+              <w:t>{{passport.passport_details.passport_number}}</w:t>
             </w:r>
           </w:p>
         </w:tc>
@@ -1835,33 +1627,7 @@
                 <w:lang w:eastAsia="en-IN"/>
                 <w14:ligatures w14:val="none"/>
               </w:rPr>
-              <w:t>{{</w:t>
-            </w:r>
-            <w:proofErr w:type="spellStart"/>
-            <w:r>
-              <w:rPr>
-                <w:rFonts w:ascii="Aptos Narrow" w:eastAsia="Times New Roman" w:hAnsi="Aptos Narrow" w:cs="Times New Roman"/>
-                <w:color w:val="000000"/>
-                <w:kern w:val="0"/>
-                <w:sz w:val="22"/>
-                <w:szCs w:val="22"/>
-                <w:lang w:eastAsia="en-IN"/>
-                <w14:ligatures w14:val="none"/>
-              </w:rPr>
-              <w:t>passport.passport_details.nationality</w:t>
-            </w:r>
-            <w:proofErr w:type="spellEnd"/>
-            <w:r>
-              <w:rPr>
-                <w:rFonts w:ascii="Aptos Narrow" w:eastAsia="Times New Roman" w:hAnsi="Aptos Narrow" w:cs="Times New Roman"/>
-                <w:color w:val="000000"/>
-                <w:kern w:val="0"/>
-                <w:sz w:val="22"/>
-                <w:szCs w:val="22"/>
-                <w:lang w:eastAsia="en-IN"/>
-                <w14:ligatures w14:val="none"/>
-              </w:rPr>
-              <w:t>}}</w:t>
+              <w:t>{{passport.passport_details.nationality}}</w:t>
             </w:r>
           </w:p>
         </w:tc>
@@ -1986,33 +1752,7 @@
                 <w:lang w:eastAsia="en-IN"/>
                 <w14:ligatures w14:val="none"/>
               </w:rPr>
-              <w:t>{{</w:t>
-            </w:r>
-            <w:proofErr w:type="spellStart"/>
-            <w:r>
-              <w:rPr>
-                <w:rFonts w:ascii="Aptos Narrow" w:eastAsia="Times New Roman" w:hAnsi="Aptos Narrow" w:cs="Times New Roman"/>
-                <w:color w:val="000000"/>
-                <w:kern w:val="0"/>
-                <w:sz w:val="22"/>
-                <w:szCs w:val="22"/>
-                <w:lang w:eastAsia="en-IN"/>
-                <w14:ligatures w14:val="none"/>
-              </w:rPr>
-              <w:t>passport.passport_details.date_of_expiry</w:t>
-            </w:r>
-            <w:proofErr w:type="spellEnd"/>
-            <w:r>
-              <w:rPr>
-                <w:rFonts w:ascii="Aptos Narrow" w:eastAsia="Times New Roman" w:hAnsi="Aptos Narrow" w:cs="Times New Roman"/>
-                <w:color w:val="000000"/>
-                <w:kern w:val="0"/>
-                <w:sz w:val="22"/>
-                <w:szCs w:val="22"/>
-                <w:lang w:eastAsia="en-IN"/>
-                <w14:ligatures w14:val="none"/>
-              </w:rPr>
-              <w:t>}}</w:t>
+              <w:t>{{passport.passport_details.date_of_expiry}}</w:t>
             </w:r>
           </w:p>
         </w:tc>
@@ -2097,7 +1837,7 @@
                 <w:lang w:eastAsia="en-IN"/>
                 <w14:ligatures w14:val="none"/>
               </w:rPr>
-              <w:t>Issuing Country*</w:t>
+              <w:t>Issued by (Authority/City)</w:t>
             </w:r>
           </w:p>
         </w:tc>
@@ -2137,33 +1877,7 @@
                 <w:lang w:eastAsia="en-IN"/>
                 <w14:ligatures w14:val="none"/>
               </w:rPr>
-              <w:t>{{</w:t>
-            </w:r>
-            <w:proofErr w:type="spellStart"/>
-            <w:r>
-              <w:rPr>
-                <w:rFonts w:ascii="Aptos Narrow" w:eastAsia="Times New Roman" w:hAnsi="Aptos Narrow" w:cs="Times New Roman"/>
-                <w:color w:val="000000"/>
-                <w:kern w:val="0"/>
-                <w:sz w:val="22"/>
-                <w:szCs w:val="22"/>
-                <w:lang w:eastAsia="en-IN"/>
-                <w14:ligatures w14:val="none"/>
-              </w:rPr>
-              <w:t>passport.passport_details.country_of_issue</w:t>
-            </w:r>
-            <w:proofErr w:type="spellEnd"/>
-            <w:r>
-              <w:rPr>
-                <w:rFonts w:ascii="Aptos Narrow" w:eastAsia="Times New Roman" w:hAnsi="Aptos Narrow" w:cs="Times New Roman"/>
-                <w:color w:val="000000"/>
-                <w:kern w:val="0"/>
-                <w:sz w:val="22"/>
-                <w:szCs w:val="22"/>
-                <w:lang w:eastAsia="en-IN"/>
-                <w14:ligatures w14:val="none"/>
-              </w:rPr>
-              <w:t>}}</w:t>
+              <w:t>{{passport.passport_details.country_of_issue}}</w:t>
             </w:r>
           </w:p>
         </w:tc>
@@ -2380,7 +2094,6 @@
               </w:rPr>
               <w:t>{{</w:t>
             </w:r>
-            <w:proofErr w:type="spellStart"/>
             <w:r>
               <w:rPr>
                 <w:rFonts w:ascii="Aptos Narrow" w:eastAsia="Times New Roman" w:hAnsi="Aptos Narrow" w:cs="Times New Roman"/>
@@ -2393,7 +2106,6 @@
               </w:rPr>
               <w:t>accomodation.booked_appointment.residence_type</w:t>
             </w:r>
-            <w:proofErr w:type="spellEnd"/>
             <w:r>
               <w:rPr>
                 <w:rFonts w:ascii="Aptos Narrow" w:eastAsia="Times New Roman" w:hAnsi="Aptos Narrow" w:cs="Times New Roman"/>
@@ -2531,7 +2243,6 @@
               </w:rPr>
               <w:t>{{</w:t>
             </w:r>
-            <w:proofErr w:type="spellStart"/>
             <w:r>
               <w:rPr>
                 <w:rFonts w:ascii="Aptos Narrow" w:eastAsia="Times New Roman" w:hAnsi="Aptos Narrow" w:cs="Times New Roman"/>
@@ -2544,7 +2255,6 @@
               </w:rPr>
               <w:t>accomodation.booked_appointment.accomodation_address</w:t>
             </w:r>
-            <w:proofErr w:type="spellEnd"/>
             <w:r>
               <w:rPr>
                 <w:rFonts w:ascii="Aptos Narrow" w:eastAsia="Times New Roman" w:hAnsi="Aptos Narrow" w:cs="Times New Roman"/>
@@ -2694,7 +2404,6 @@
               </w:rPr>
               <w:t>{{</w:t>
             </w:r>
-            <w:proofErr w:type="spellStart"/>
             <w:r>
               <w:rPr>
                 <w:rFonts w:ascii="Aptos Narrow" w:eastAsia="Times New Roman" w:hAnsi="Aptos Narrow" w:cs="Times New Roman"/>
@@ -2707,7 +2416,6 @@
               </w:rPr>
               <w:t>accomodation.booked_appointment.pin_code</w:t>
             </w:r>
-            <w:proofErr w:type="spellEnd"/>
             <w:r>
               <w:rPr>
                 <w:rFonts w:ascii="Aptos Narrow" w:eastAsia="Times New Roman" w:hAnsi="Aptos Narrow" w:cs="Times New Roman"/>
@@ -2843,33 +2551,7 @@
                 <w:lang w:eastAsia="en-IN"/>
                 <w14:ligatures w14:val="none"/>
               </w:rPr>
-              <w:t>{{</w:t>
-            </w:r>
-            <w:proofErr w:type="spellStart"/>
-            <w:r>
-              <w:rPr>
-                <w:rFonts w:ascii="Aptos Narrow" w:eastAsia="Times New Roman" w:hAnsi="Aptos Narrow" w:cs="Times New Roman"/>
-                <w:color w:val="000000"/>
-                <w:kern w:val="0"/>
-                <w:sz w:val="22"/>
-                <w:szCs w:val="22"/>
-                <w:lang w:eastAsia="en-IN"/>
-                <w14:ligatures w14:val="none"/>
-              </w:rPr>
-              <w:t>visa_request_information.visa_request.email_id</w:t>
-            </w:r>
-            <w:proofErr w:type="spellEnd"/>
-            <w:r>
-              <w:rPr>
-                <w:rFonts w:ascii="Aptos Narrow" w:eastAsia="Times New Roman" w:hAnsi="Aptos Narrow" w:cs="Times New Roman"/>
-                <w:color w:val="000000"/>
-                <w:kern w:val="0"/>
-                <w:sz w:val="22"/>
-                <w:szCs w:val="22"/>
-                <w:lang w:eastAsia="en-IN"/>
-                <w14:ligatures w14:val="none"/>
-              </w:rPr>
-              <w:t>}}</w:t>
+              <w:t>{{visa_request_information.visa_request.email_id}}</w:t>
             </w:r>
           </w:p>
         </w:tc>

</xml_diff>